<commit_message>
added last modification on paper
</commit_message>
<xml_diff>
--- a/project_paper.docx
+++ b/project_paper.docx
@@ -359,7 +359,6 @@
         <w:t>Figure 1: Discrete Bayesian network diagram.</w:t>
       </w:r>
     </w:p>
-    <w:p/>
     <w:p>
       <w:pPr>
         <w:pStyle w:val="NormalWeb"/>
@@ -470,17 +469,24 @@
         </w:rPr>
         <w:t xml:space="preserve"> probability heatmaps to illustrate how the chance of high or low yield ratios changes with specific factors.</w:t>
       </w:r>
-    </w:p>
-    <w:p>
-      <w:pPr>
-        <w:pStyle w:val="NormalWeb"/>
+      <w:r>
         <w:rPr>
           <w:rFonts w:asciiTheme="minorHAnsi" w:hAnsiTheme="minorHAnsi"/>
           <w:color w:val="000000"/>
           <w:sz w:val="22"/>
           <w:szCs w:val="22"/>
         </w:rPr>
-      </w:pPr>
+        <w:t xml:space="preserve"> </w:t>
+      </w:r>
+      <w:r>
+        <w:rPr>
+          <w:rFonts w:asciiTheme="minorHAnsi" w:hAnsiTheme="minorHAnsi"/>
+          <w:color w:val="000000"/>
+          <w:sz w:val="22"/>
+          <w:szCs w:val="22"/>
+        </w:rPr>
+        <w:t>For each crop, we first trained the model on 80% of data and tested on the remaining 20%, obtaining an average precision of 54% on crops with at least 100 data samples; around 70% on wheat or other crops with large amount of data. We then trained on the whole dataset.</w:t>
+      </w:r>
     </w:p>
     <w:p>
       <w:r>
@@ -911,16 +917,7 @@
         <w:jc w:val="center"/>
       </w:pPr>
       <w:r>
-        <w:t xml:space="preserve">Figure </w:t>
-      </w:r>
-      <w:r>
-        <w:t>7</w:t>
-      </w:r>
-      <w:r>
-        <w:t xml:space="preserve">: </w:t>
-      </w:r>
-      <w:r>
-        <w:t xml:space="preserve">Scatter </w:t>
+        <w:t xml:space="preserve">Figure 7: Scatter </w:t>
       </w:r>
       <w:proofErr w:type="gramStart"/>
       <w:r>
@@ -928,10 +925,7 @@
       </w:r>
       <w:proofErr w:type="gramEnd"/>
       <w:r>
-        <w:t xml:space="preserve"> mean temperature on yield ratio</w:t>
-      </w:r>
-      <w:r>
-        <w:t>.</w:t>
+        <w:t xml:space="preserve"> mean temperature on yield ratio.</w:t>
       </w:r>
     </w:p>
     <w:p>

</xml_diff>